<commit_message>
Changes May 26th 2017
All the changes I did today are about the playable characters and a
little bit about the organisations.
</commit_message>
<xml_diff>
--- a/Characters Background/Playable Characters/Co-Al.docx
+++ b/Characters Background/Playable Characters/Co-Al.docx
@@ -19,27 +19,18 @@
           <w:sz w:val="52"/>
           <w:u w:val="single"/>
         </w:rPr>
-        <w:t>CHARACTER BACKGROUND</w:t>
-      </w:r>
-      <w:r>
+        <w:t>CHARACTER BACKGROUND DOCUMENT</w:t>
+      </w:r>
+    </w:p>
+    <w:p>
+      <w:pPr>
+        <w:jc w:val="center"/>
         <w:rPr>
           <w:rFonts w:ascii="Times New Roman" w:hAnsi="Times New Roman" w:cs="Times New Roman"/>
           <w:b/>
           <w:sz w:val="52"/>
           <w:u w:val="single"/>
         </w:rPr>
-        <w:t xml:space="preserve"> DOCUMENT</w:t>
-      </w:r>
-    </w:p>
-    <w:p>
-      <w:pPr>
-        <w:jc w:val="center"/>
-        <w:rPr>
-          <w:rFonts w:ascii="Times New Roman" w:hAnsi="Times New Roman" w:cs="Times New Roman"/>
-          <w:b/>
-          <w:sz w:val="52"/>
-          <w:u w:val="single"/>
-        </w:rPr>
       </w:pPr>
     </w:p>
     <w:p>
@@ -126,27 +117,14 @@
         <w:rPr>
           <w:rFonts w:ascii="Times New Roman" w:hAnsi="Times New Roman" w:cs="Times New Roman"/>
         </w:rPr>
-        <w:t xml:space="preserve">Date : </w:t>
-      </w:r>
-      <w:r>
-        <w:rPr>
-          <w:rFonts w:ascii="Times New Roman" w:hAnsi="Times New Roman" w:cs="Times New Roman"/>
-        </w:rPr>
-        <w:t>May 23</w:t>
+        <w:t>Date : May 23</w:t>
       </w:r>
       <w:r>
         <w:rPr>
           <w:rFonts w:ascii="Times New Roman" w:hAnsi="Times New Roman" w:cs="Times New Roman"/>
           <w:vertAlign w:val="superscript"/>
         </w:rPr>
-        <w:t>th</w:t>
-      </w:r>
-      <w:r>
-        <w:rPr>
-          <w:rFonts w:ascii="Times New Roman" w:hAnsi="Times New Roman" w:cs="Times New Roman"/>
-          <w:vertAlign w:val="superscript"/>
-        </w:rPr>
-        <w:t xml:space="preserve"> </w:t>
+        <w:t xml:space="preserve">th </w:t>
       </w:r>
       <w:r>
         <w:rPr>
@@ -166,13 +144,7 @@
         <w:rPr>
           <w:rFonts w:ascii="Times New Roman" w:hAnsi="Times New Roman" w:cs="Times New Roman"/>
         </w:rPr>
-        <w:t>Version </w:t>
-      </w:r>
-      <w:r>
-        <w:rPr>
-          <w:rFonts w:ascii="Times New Roman" w:hAnsi="Times New Roman" w:cs="Times New Roman"/>
-        </w:rPr>
-        <w:t>: 1.2</w:t>
+        <w:t>Version : 1.2</w:t>
       </w:r>
     </w:p>
     <w:p>
@@ -182,157 +154,395 @@
           <w:rFonts w:ascii="Times New Roman" w:hAnsi="Times New Roman" w:cs="Times New Roman"/>
         </w:rPr>
       </w:pPr>
-      <w:proofErr w:type="spellStart"/>
-      <w:r>
-        <w:rPr>
-          <w:rFonts w:ascii="Times New Roman" w:hAnsi="Times New Roman" w:cs="Times New Roman"/>
-        </w:rPr>
-        <w:t>Written</w:t>
-      </w:r>
-      <w:proofErr w:type="spellEnd"/>
-      <w:r>
-        <w:rPr>
-          <w:rFonts w:ascii="Times New Roman" w:hAnsi="Times New Roman" w:cs="Times New Roman"/>
-        </w:rPr>
-        <w:t xml:space="preserve"> by</w:t>
-      </w:r>
-      <w:r>
-        <w:rPr>
-          <w:rFonts w:ascii="Times New Roman" w:hAnsi="Times New Roman" w:cs="Times New Roman"/>
-        </w:rPr>
-        <w:t> : Phéçale LAFIA</w:t>
-      </w:r>
-    </w:p>
-    <w:p>
-      <w:pPr>
-        <w:jc w:val="both"/>
-        <w:rPr>
-          <w:rFonts w:ascii="Times New Roman" w:hAnsi="Times New Roman" w:cs="Times New Roman"/>
-          <w:sz w:val="28"/>
-          <w:szCs w:val="28"/>
-          <w:lang w:val="en"/>
-        </w:rPr>
-      </w:pPr>
-    </w:p>
-    <w:p>
-      <w:pPr>
-        <w:jc w:val="both"/>
-        <w:rPr>
-          <w:rFonts w:ascii="Times New Roman" w:hAnsi="Times New Roman" w:cs="Times New Roman"/>
-          <w:sz w:val="28"/>
-          <w:szCs w:val="28"/>
-          <w:lang w:val="en"/>
-        </w:rPr>
-      </w:pPr>
-    </w:p>
-    <w:p>
-      <w:pPr>
-        <w:jc w:val="both"/>
-        <w:rPr>
-          <w:rFonts w:ascii="Times New Roman" w:hAnsi="Times New Roman" w:cs="Times New Roman"/>
-          <w:sz w:val="28"/>
-          <w:szCs w:val="28"/>
-          <w:lang w:val="en"/>
-        </w:rPr>
-      </w:pPr>
-    </w:p>
-    <w:p>
-      <w:pPr>
-        <w:jc w:val="both"/>
-        <w:rPr>
-          <w:rFonts w:ascii="Times New Roman" w:hAnsi="Times New Roman" w:cs="Times New Roman"/>
-          <w:sz w:val="28"/>
-          <w:szCs w:val="28"/>
-          <w:lang w:val="en"/>
-        </w:rPr>
-      </w:pPr>
-    </w:p>
-    <w:p>
-      <w:pPr>
-        <w:jc w:val="both"/>
-        <w:rPr>
-          <w:rFonts w:ascii="Times New Roman" w:hAnsi="Times New Roman" w:cs="Times New Roman"/>
-          <w:sz w:val="28"/>
-          <w:szCs w:val="28"/>
-          <w:lang w:val="en"/>
-        </w:rPr>
-      </w:pPr>
-    </w:p>
-    <w:p>
-      <w:pPr>
-        <w:jc w:val="both"/>
-        <w:rPr>
-          <w:rFonts w:ascii="Times New Roman" w:hAnsi="Times New Roman" w:cs="Times New Roman"/>
-          <w:sz w:val="28"/>
-          <w:szCs w:val="28"/>
-          <w:lang w:val="en"/>
-        </w:rPr>
-      </w:pPr>
-    </w:p>
-    <w:p>
-      <w:pPr>
-        <w:jc w:val="both"/>
-        <w:rPr>
-          <w:rFonts w:ascii="Times New Roman" w:hAnsi="Times New Roman" w:cs="Times New Roman"/>
-          <w:sz w:val="28"/>
-          <w:szCs w:val="28"/>
-          <w:lang w:val="en"/>
-        </w:rPr>
-      </w:pPr>
-    </w:p>
-    <w:p>
-      <w:pPr>
-        <w:jc w:val="both"/>
-        <w:rPr>
-          <w:rFonts w:ascii="Times New Roman" w:hAnsi="Times New Roman" w:cs="Times New Roman"/>
-          <w:sz w:val="28"/>
-          <w:szCs w:val="28"/>
-          <w:lang w:val="en"/>
-        </w:rPr>
-      </w:pPr>
-    </w:p>
-    <w:p>
-      <w:pPr>
-        <w:jc w:val="both"/>
-        <w:rPr>
-          <w:rFonts w:ascii="Times New Roman" w:hAnsi="Times New Roman" w:cs="Times New Roman"/>
-          <w:sz w:val="28"/>
-          <w:szCs w:val="28"/>
-          <w:lang w:val="en"/>
-        </w:rPr>
-      </w:pPr>
-    </w:p>
-    <w:p>
-      <w:pPr>
-        <w:jc w:val="both"/>
-        <w:rPr>
-          <w:rFonts w:ascii="Times New Roman" w:hAnsi="Times New Roman" w:cs="Times New Roman"/>
-          <w:sz w:val="28"/>
-          <w:szCs w:val="28"/>
-          <w:lang w:val="en"/>
-        </w:rPr>
-      </w:pPr>
-    </w:p>
-    <w:p>
-      <w:pPr>
-        <w:jc w:val="both"/>
-        <w:rPr>
-          <w:lang w:val="en"/>
-        </w:rPr>
-      </w:pPr>
-      <w:r>
-        <w:rPr>
-          <w:rFonts w:ascii="Times New Roman" w:hAnsi="Times New Roman" w:cs="Times New Roman"/>
-          <w:sz w:val="28"/>
-          <w:szCs w:val="28"/>
-          <w:lang w:val="en"/>
+      <w:r>
+        <w:rPr>
+          <w:rFonts w:ascii="Times New Roman" w:hAnsi="Times New Roman" w:cs="Times New Roman"/>
+        </w:rPr>
+        <w:t>Written by : Phéçale LAFIA</w:t>
+      </w:r>
+    </w:p>
+    <w:p>
+      <w:pPr>
+        <w:jc w:val="both"/>
+        <w:rPr>
+          <w:rFonts w:ascii="Times New Roman" w:hAnsi="Times New Roman" w:cs="Times New Roman"/>
+          <w:sz w:val="28"/>
+          <w:szCs w:val="28"/>
+        </w:rPr>
+      </w:pPr>
+    </w:p>
+    <w:p>
+      <w:pPr>
+        <w:jc w:val="both"/>
+        <w:rPr>
+          <w:rFonts w:ascii="Times New Roman" w:hAnsi="Times New Roman" w:cs="Times New Roman"/>
+          <w:sz w:val="28"/>
+          <w:szCs w:val="28"/>
+        </w:rPr>
+      </w:pPr>
+    </w:p>
+    <w:p>
+      <w:pPr>
+        <w:jc w:val="both"/>
+        <w:rPr>
+          <w:rFonts w:ascii="Times New Roman" w:hAnsi="Times New Roman" w:cs="Times New Roman"/>
+          <w:sz w:val="28"/>
+          <w:szCs w:val="28"/>
+        </w:rPr>
+      </w:pPr>
+    </w:p>
+    <w:p>
+      <w:pPr>
+        <w:jc w:val="both"/>
+        <w:rPr>
+          <w:rFonts w:ascii="Times New Roman" w:hAnsi="Times New Roman" w:cs="Times New Roman"/>
+          <w:sz w:val="28"/>
+          <w:szCs w:val="28"/>
+        </w:rPr>
+      </w:pPr>
+    </w:p>
+    <w:p>
+      <w:pPr>
+        <w:jc w:val="both"/>
+        <w:rPr>
+          <w:rFonts w:ascii="Times New Roman" w:hAnsi="Times New Roman" w:cs="Times New Roman"/>
+          <w:sz w:val="28"/>
+          <w:szCs w:val="28"/>
+        </w:rPr>
+      </w:pPr>
+    </w:p>
+    <w:p>
+      <w:pPr>
+        <w:jc w:val="both"/>
+        <w:rPr>
+          <w:rFonts w:ascii="Times New Roman" w:hAnsi="Times New Roman" w:cs="Times New Roman"/>
+          <w:sz w:val="28"/>
+          <w:szCs w:val="28"/>
+        </w:rPr>
+      </w:pPr>
+    </w:p>
+    <w:p>
+      <w:pPr>
+        <w:jc w:val="both"/>
+        <w:rPr>
+          <w:rFonts w:ascii="Times New Roman" w:hAnsi="Times New Roman" w:cs="Times New Roman"/>
+          <w:sz w:val="28"/>
+          <w:szCs w:val="28"/>
+        </w:rPr>
+      </w:pPr>
+    </w:p>
+    <w:p>
+      <w:pPr>
+        <w:jc w:val="both"/>
+        <w:rPr>
+          <w:rFonts w:ascii="Times New Roman" w:hAnsi="Times New Roman" w:cs="Times New Roman"/>
+          <w:sz w:val="28"/>
+          <w:szCs w:val="28"/>
+        </w:rPr>
+      </w:pPr>
+    </w:p>
+    <w:p>
+      <w:pPr>
+        <w:jc w:val="both"/>
+        <w:rPr>
+          <w:rFonts w:ascii="Times New Roman" w:hAnsi="Times New Roman" w:cs="Times New Roman"/>
+          <w:sz w:val="28"/>
+          <w:szCs w:val="28"/>
+        </w:rPr>
+      </w:pPr>
+    </w:p>
+    <w:p>
+      <w:pPr>
+        <w:jc w:val="both"/>
+        <w:rPr>
+          <w:rFonts w:ascii="Times New Roman" w:hAnsi="Times New Roman" w:cs="Times New Roman"/>
+          <w:sz w:val="28"/>
+          <w:szCs w:val="28"/>
+        </w:rPr>
+      </w:pPr>
+    </w:p>
+    <w:p>
+      <w:pPr>
+        <w:jc w:val="both"/>
+        <w:rPr>
+          <w:rFonts w:ascii="Times New Roman" w:hAnsi="Times New Roman" w:cs="Times New Roman"/>
+          <w:sz w:val="28"/>
+          <w:szCs w:val="28"/>
+        </w:rPr>
+      </w:pPr>
+      <w:r>
+        <w:rPr>
+          <w:rFonts w:ascii="Times New Roman" w:hAnsi="Times New Roman" w:cs="Times New Roman"/>
+          <w:sz w:val="28"/>
+          <w:szCs w:val="28"/>
         </w:rPr>
         <w:lastRenderedPageBreak/>
-        <w:t xml:space="preserve">Co-Al </w:t>
+        <w:t>Co-Al lire Cole est un mercenaire appartenant au clan Harcros. Quand on questionne les habitants de Myd City à son propos, il n’y a que des réponses vagues. Peu de gens connaissent son existence.</w:t>
+      </w:r>
+    </w:p>
+    <w:p>
+      <w:pPr>
+        <w:jc w:val="both"/>
+        <w:rPr>
+          <w:rFonts w:ascii="Times New Roman" w:hAnsi="Times New Roman" w:cs="Times New Roman"/>
+          <w:sz w:val="28"/>
+          <w:szCs w:val="28"/>
+        </w:rPr>
+      </w:pPr>
+      <w:r>
+        <w:rPr>
+          <w:rFonts w:ascii="Times New Roman" w:hAnsi="Times New Roman" w:cs="Times New Roman"/>
+          <w:sz w:val="28"/>
+          <w:szCs w:val="28"/>
+        </w:rPr>
+        <w:t xml:space="preserve">Co-Al est le résultat d’une expérience ratée menée par Farouk TALI, le père d’Hosein TALI. Le but était de créer une nouvelle race de soldats en </w:t>
+      </w:r>
+      <w:r>
+        <w:rPr>
+          <w:rFonts w:ascii="Times New Roman" w:hAnsi="Times New Roman" w:cs="Times New Roman"/>
+          <w:sz w:val="28"/>
+          <w:szCs w:val="28"/>
+        </w:rPr>
+        <w:t>mélangeant</w:t>
+      </w:r>
+      <w:r>
+        <w:rPr>
+          <w:rFonts w:ascii="Times New Roman" w:hAnsi="Times New Roman" w:cs="Times New Roman"/>
+          <w:sz w:val="28"/>
+          <w:szCs w:val="28"/>
+        </w:rPr>
+        <w:t xml:space="preserve"> humains et créatures diverses venant du système VAKHADOLIT. Le projet a été abandonné en cours, faute de moyens financiers et parce que les résultats n’étaient pas convaincant</w:t>
+      </w:r>
+      <w:r>
+        <w:rPr>
+          <w:rFonts w:ascii="Times New Roman" w:hAnsi="Times New Roman" w:cs="Times New Roman"/>
+          <w:sz w:val="28"/>
+          <w:szCs w:val="28"/>
+        </w:rPr>
+        <w:t>s pour les investisseurs</w:t>
+      </w:r>
+      <w:r>
+        <w:rPr>
+          <w:rFonts w:ascii="Times New Roman" w:hAnsi="Times New Roman" w:cs="Times New Roman"/>
+          <w:sz w:val="28"/>
+          <w:szCs w:val="28"/>
+        </w:rPr>
+        <w:t xml:space="preserve">. Et c’est pour couvrir cette bavure que Hosein TALI </w:t>
+      </w:r>
+      <w:r>
+        <w:rPr>
+          <w:rFonts w:ascii="Times New Roman" w:hAnsi="Times New Roman" w:cs="Times New Roman"/>
+          <w:sz w:val="28"/>
+          <w:szCs w:val="28"/>
+        </w:rPr>
+        <w:t>créa</w:t>
+      </w:r>
+      <w:r>
+        <w:rPr>
+          <w:rFonts w:ascii="Times New Roman" w:hAnsi="Times New Roman" w:cs="Times New Roman"/>
+          <w:sz w:val="28"/>
+          <w:szCs w:val="28"/>
+        </w:rPr>
+        <w:t xml:space="preserve"> son entreprise </w:t>
+      </w:r>
+      <w:r>
+        <w:rPr>
+          <w:rFonts w:ascii="Times New Roman" w:hAnsi="Times New Roman" w:cs="Times New Roman"/>
+          <w:b/>
+          <w:sz w:val="28"/>
+          <w:szCs w:val="28"/>
+        </w:rPr>
+        <w:t>HIMA-BEDINA EVOLVED BIOTICS.</w:t>
+      </w:r>
+      <w:r>
+        <w:rPr>
+          <w:rFonts w:ascii="Times New Roman" w:hAnsi="Times New Roman" w:cs="Times New Roman"/>
+          <w:sz w:val="28"/>
+          <w:szCs w:val="28"/>
+        </w:rPr>
+        <w:t xml:space="preserve"> Le laboratoire où se déroulait l’expérience a été détruit</w:t>
+      </w:r>
+      <w:r>
+        <w:rPr>
+          <w:rFonts w:ascii="Times New Roman" w:hAnsi="Times New Roman" w:cs="Times New Roman"/>
+          <w:sz w:val="28"/>
+          <w:szCs w:val="28"/>
+        </w:rPr>
+        <w:t xml:space="preserve"> pour effacer les preuves et tuer les hybrides.</w:t>
+      </w:r>
+    </w:p>
+    <w:p>
+      <w:pPr>
+        <w:jc w:val="both"/>
+        <w:rPr>
+          <w:rFonts w:ascii="Times New Roman" w:hAnsi="Times New Roman" w:cs="Times New Roman"/>
+          <w:sz w:val="28"/>
+          <w:szCs w:val="28"/>
+        </w:rPr>
+      </w:pPr>
+      <w:r>
+        <w:rPr>
+          <w:rFonts w:ascii="Times New Roman" w:hAnsi="Times New Roman" w:cs="Times New Roman"/>
+          <w:sz w:val="28"/>
+          <w:szCs w:val="28"/>
+        </w:rPr>
+        <w:t>Co</w:t>
+      </w:r>
+      <w:r>
+        <w:rPr>
+          <w:rFonts w:ascii="Times New Roman" w:hAnsi="Times New Roman" w:cs="Times New Roman"/>
+          <w:sz w:val="28"/>
+          <w:szCs w:val="28"/>
+        </w:rPr>
+        <w:t xml:space="preserve">-Al fut le seul chanceux qui s’échappa du centre. Il </w:t>
+      </w:r>
+      <w:r>
+        <w:rPr>
+          <w:rFonts w:ascii="Times New Roman" w:hAnsi="Times New Roman" w:cs="Times New Roman"/>
+          <w:sz w:val="28"/>
+          <w:szCs w:val="28"/>
+        </w:rPr>
+        <w:t xml:space="preserve">erra plusieurs semaines sans but précis dans la zone toxique de Winslett. Son seul désir était de mourir pour échapper à la douleur terrible qui lui déchirait le corps. Peu à peu, cette douleur lui fit perdre la raison. Il </w:t>
+      </w:r>
+      <w:r>
+        <w:rPr>
+          <w:rFonts w:ascii="Times New Roman" w:hAnsi="Times New Roman" w:cs="Times New Roman"/>
+          <w:sz w:val="28"/>
+          <w:szCs w:val="28"/>
+        </w:rPr>
+        <w:t>ne fut</w:t>
+      </w:r>
+      <w:r>
+        <w:rPr>
+          <w:rFonts w:ascii="Times New Roman" w:hAnsi="Times New Roman" w:cs="Times New Roman"/>
+          <w:sz w:val="28"/>
+          <w:szCs w:val="28"/>
+        </w:rPr>
+        <w:t xml:space="preserve"> plus capable de faire la distinction entre le bien et le mal et se mit à tuer tout ce qui respirait et qui bougeait </w:t>
+      </w:r>
+      <w:r>
+        <w:rPr>
+          <w:rFonts w:ascii="Times New Roman" w:hAnsi="Times New Roman" w:cs="Times New Roman"/>
+          <w:sz w:val="28"/>
+          <w:szCs w:val="28"/>
+        </w:rPr>
+        <w:t xml:space="preserve">en </w:t>
+      </w:r>
+      <w:r>
+        <w:rPr>
+          <w:rFonts w:ascii="Times New Roman" w:hAnsi="Times New Roman" w:cs="Times New Roman"/>
+          <w:sz w:val="28"/>
+          <w:szCs w:val="28"/>
+        </w:rPr>
+        <w:t>face à lui.</w:t>
+      </w:r>
+    </w:p>
+    <w:p>
+      <w:pPr>
+        <w:jc w:val="both"/>
+        <w:rPr>
+          <w:rFonts w:ascii="Times New Roman" w:hAnsi="Times New Roman" w:cs="Times New Roman"/>
+          <w:sz w:val="28"/>
+          <w:szCs w:val="28"/>
+        </w:rPr>
+      </w:pPr>
+      <w:r>
+        <w:rPr>
+          <w:rFonts w:ascii="Times New Roman" w:hAnsi="Times New Roman" w:cs="Times New Roman"/>
+          <w:sz w:val="28"/>
+          <w:szCs w:val="28"/>
+        </w:rPr>
+        <w:t>Il fut finalement récupéré et emprisonné par les mercenaires quand il arriva à Myd City. Année en année</w:t>
+      </w:r>
+      <w:r>
+        <w:rPr>
+          <w:rFonts w:ascii="Times New Roman" w:hAnsi="Times New Roman" w:cs="Times New Roman"/>
+          <w:sz w:val="28"/>
+          <w:szCs w:val="28"/>
+        </w:rPr>
+        <w:t xml:space="preserve">, il fut soumis à un traitement </w:t>
+      </w:r>
+      <w:r>
+        <w:rPr>
+          <w:rFonts w:ascii="Times New Roman" w:hAnsi="Times New Roman" w:cs="Times New Roman"/>
+          <w:sz w:val="28"/>
+          <w:szCs w:val="28"/>
+        </w:rPr>
+        <w:t>pour lui permettre de supporter la douleur et retrouver ses esprits parce qu’il avait un potentiel inespéré que les chef</w:t>
+      </w:r>
+      <w:r>
+        <w:rPr>
+          <w:rFonts w:ascii="Times New Roman" w:hAnsi="Times New Roman" w:cs="Times New Roman"/>
+          <w:sz w:val="28"/>
+          <w:szCs w:val="28"/>
+        </w:rPr>
+        <w:t>s</w:t>
+      </w:r>
+      <w:r>
+        <w:rPr>
+          <w:rFonts w:ascii="Times New Roman" w:hAnsi="Times New Roman" w:cs="Times New Roman"/>
+          <w:sz w:val="28"/>
+          <w:szCs w:val="28"/>
+        </w:rPr>
+        <w:t xml:space="preserve"> des clans ne voulaient pas </w:t>
+      </w:r>
+      <w:r>
+        <w:rPr>
+          <w:rFonts w:ascii="Times New Roman" w:hAnsi="Times New Roman" w:cs="Times New Roman"/>
+          <w:sz w:val="28"/>
+          <w:szCs w:val="28"/>
+        </w:rPr>
+        <w:t>gâcher</w:t>
+      </w:r>
+      <w:r>
+        <w:rPr>
+          <w:rFonts w:ascii="Times New Roman" w:hAnsi="Times New Roman" w:cs="Times New Roman"/>
+          <w:sz w:val="28"/>
+          <w:szCs w:val="28"/>
+        </w:rPr>
+        <w:t xml:space="preserve">. </w:t>
+      </w:r>
+    </w:p>
+    <w:p>
+      <w:pPr>
+        <w:jc w:val="both"/>
+      </w:pPr>
+      <w:r>
+        <w:rPr>
+          <w:rFonts w:ascii="Times New Roman" w:hAnsi="Times New Roman" w:cs="Times New Roman"/>
+          <w:sz w:val="28"/>
+          <w:szCs w:val="28"/>
+        </w:rPr>
+        <w:t>Ils l’ont envoyé sur KERA en tant qu’expérience afin de voir les résultats qu’il pourrait rapporter. Les chefs de clans voulaient savoir si Co-Al pourrait deve</w:t>
+      </w:r>
+      <w:r>
+        <w:rPr>
+          <w:rFonts w:ascii="Times New Roman" w:hAnsi="Times New Roman" w:cs="Times New Roman"/>
+          <w:sz w:val="28"/>
+          <w:szCs w:val="28"/>
+        </w:rPr>
+        <w:t>nir leur principal atout pour la</w:t>
+      </w:r>
+      <w:r>
+        <w:rPr>
+          <w:rFonts w:ascii="Times New Roman" w:hAnsi="Times New Roman" w:cs="Times New Roman"/>
+          <w:sz w:val="28"/>
+          <w:szCs w:val="28"/>
+        </w:rPr>
+        <w:t xml:space="preserve"> révolution contre Astra.</w:t>
+      </w:r>
+      <w:r>
+        <w:rPr>
+          <w:rFonts w:ascii="Times New Roman" w:hAnsi="Times New Roman" w:cs="Times New Roman"/>
+          <w:sz w:val="28"/>
+          <w:szCs w:val="28"/>
+        </w:rPr>
+        <w:t xml:space="preserve"> Et cette mission était la meilleure option pour cela.</w:t>
       </w:r>
       <w:bookmarkStart w:id="0" w:name="_GoBack"/>
       <w:bookmarkEnd w:id="0"/>
     </w:p>
+    <w:p/>
     <w:sectPr>
       <w:pgSz w:w="11906" w:h="16838"/>
       <w:pgMar w:top="1417" w:right="1417" w:bottom="1417" w:left="1417" w:header="708" w:footer="708" w:gutter="0"/>
@@ -736,6 +946,7 @@
   <w:style w:type="paragraph" w:default="1" w:styleId="Normal">
     <w:name w:val="Normal"/>
     <w:qFormat/>
+    <w:rsid w:val="008E0479"/>
   </w:style>
   <w:style w:type="character" w:default="1" w:styleId="Policepardfaut">
     <w:name w:val="Default Paragraph Font"/>

</xml_diff>